<commit_message>
small fixes, link updates, and update in main conf cfp (oc members and submission deadlines)
</commit_message>
<xml_diff>
--- a/docs/cfps/cfp_sigcomm16.docx
+++ b/docs/cfps/cfp_sigcomm16.docx
@@ -44,8 +44,6 @@
                 <w:szCs w:val="40"/>
               </w:rPr>
             </w:pPr>
-            <w:bookmarkStart w:id="0" w:name="_GoBack"/>
-            <w:bookmarkEnd w:id="0"/>
             <w:r>
               <w:rPr>
                 <w:rFonts w:ascii="Times New Roman" w:eastAsia="Times New Roman" w:hAnsi="Times New Roman" w:cs="Times New Roman"/>
@@ -951,7 +949,23 @@
           <w:sz w:val="20"/>
           <w:szCs w:val="24"/>
         </w:rPr>
-        <w:t xml:space="preserve"> (7:59 PM GMT)</w:t>
+        <w:t xml:space="preserve"> (</w:t>
+      </w:r>
+      <w:r>
+        <w:rPr>
+          <w:rFonts w:ascii="Times New Roman" w:eastAsia="Times New Roman" w:hAnsi="Times New Roman" w:cs="Times New Roman"/>
+          <w:sz w:val="20"/>
+          <w:szCs w:val="24"/>
+        </w:rPr>
+        <w:t>17:00 PST</w:t>
+      </w:r>
+      <w:r>
+        <w:rPr>
+          <w:rFonts w:ascii="Times New Roman" w:eastAsia="Times New Roman" w:hAnsi="Times New Roman" w:cs="Times New Roman"/>
+          <w:sz w:val="20"/>
+          <w:szCs w:val="24"/>
+        </w:rPr>
+        <w:t>)</w:t>
       </w:r>
     </w:p>
     <w:p>
@@ -977,7 +991,55 @@
           <w:sz w:val="20"/>
           <w:szCs w:val="24"/>
         </w:rPr>
-        <w:t xml:space="preserve"> (7:59 PM GMT)</w:t>
+        <w:t xml:space="preserve"> (</w:t>
+      </w:r>
+      <w:r>
+        <w:rPr>
+          <w:rFonts w:ascii="Times New Roman" w:eastAsia="Times New Roman" w:hAnsi="Times New Roman" w:cs="Times New Roman"/>
+          <w:sz w:val="20"/>
+          <w:szCs w:val="24"/>
+        </w:rPr>
+        <w:t>1</w:t>
+      </w:r>
+      <w:r>
+        <w:rPr>
+          <w:rFonts w:ascii="Times New Roman" w:eastAsia="Times New Roman" w:hAnsi="Times New Roman" w:cs="Times New Roman"/>
+          <w:sz w:val="20"/>
+          <w:szCs w:val="24"/>
+        </w:rPr>
+        <w:t>7:</w:t>
+      </w:r>
+      <w:r>
+        <w:rPr>
+          <w:rFonts w:ascii="Times New Roman" w:eastAsia="Times New Roman" w:hAnsi="Times New Roman" w:cs="Times New Roman"/>
+          <w:sz w:val="20"/>
+          <w:szCs w:val="24"/>
+        </w:rPr>
+        <w:t>00</w:t>
+      </w:r>
+      <w:r>
+        <w:rPr>
+          <w:rFonts w:ascii="Times New Roman" w:eastAsia="Times New Roman" w:hAnsi="Times New Roman" w:cs="Times New Roman"/>
+          <w:sz w:val="20"/>
+          <w:szCs w:val="24"/>
+        </w:rPr>
+        <w:t xml:space="preserve"> </w:t>
+      </w:r>
+      <w:r>
+        <w:rPr>
+          <w:rFonts w:ascii="Times New Roman" w:eastAsia="Times New Roman" w:hAnsi="Times New Roman" w:cs="Times New Roman"/>
+          <w:sz w:val="20"/>
+          <w:szCs w:val="24"/>
+        </w:rPr>
+        <w:t>PST</w:t>
+      </w:r>
+      <w:r>
+        <w:rPr>
+          <w:rFonts w:ascii="Times New Roman" w:eastAsia="Times New Roman" w:hAnsi="Times New Roman" w:cs="Times New Roman"/>
+          <w:sz w:val="20"/>
+          <w:szCs w:val="24"/>
+        </w:rPr>
+        <w:t>)</w:t>
       </w:r>
     </w:p>
     <w:p>
@@ -1154,13 +1216,15 @@
           <w:b w:val="0"/>
           <w:sz w:val="20"/>
           <w:szCs w:val="20"/>
-        </w:rPr>
-      </w:pPr>
-      <w:r>
-        <w:rPr>
-          <w:b w:val="0"/>
-          <w:sz w:val="20"/>
-          <w:szCs w:val="20"/>
+          <w:lang w:val="pt-BR"/>
+        </w:rPr>
+      </w:pPr>
+      <w:r>
+        <w:rPr>
+          <w:b w:val="0"/>
+          <w:sz w:val="20"/>
+          <w:szCs w:val="20"/>
+          <w:lang w:val="pt-BR"/>
         </w:rPr>
         <w:t>Fabíola Greve, UFBA, Brazil</w:t>
       </w:r>
@@ -1174,15 +1238,44 @@
           <w:b w:val="0"/>
           <w:sz w:val="20"/>
           <w:szCs w:val="20"/>
-        </w:rPr>
-      </w:pPr>
-      <w:r>
-        <w:rPr>
-          <w:b w:val="0"/>
-          <w:sz w:val="20"/>
-          <w:szCs w:val="20"/>
-        </w:rPr>
-        <w:t>Rosa M Leão, UFRJ, Brazil</w:t>
+          <w:lang w:val="pt-BR"/>
+        </w:rPr>
+      </w:pPr>
+      <w:r>
+        <w:rPr>
+          <w:b w:val="0"/>
+          <w:sz w:val="20"/>
+          <w:szCs w:val="20"/>
+          <w:lang w:val="pt-BR"/>
+        </w:rPr>
+        <w:t>Leobino Sampaio</w:t>
+      </w:r>
+      <w:r>
+        <w:rPr>
+          <w:b w:val="0"/>
+          <w:sz w:val="20"/>
+          <w:szCs w:val="20"/>
+          <w:lang w:val="pt-BR"/>
+        </w:rPr>
+        <w:t xml:space="preserve">, </w:t>
+      </w:r>
+      <w:r>
+        <w:rPr>
+          <w:b w:val="0"/>
+          <w:sz w:val="20"/>
+          <w:szCs w:val="20"/>
+          <w:lang w:val="pt-BR"/>
+        </w:rPr>
+        <w:t>UFBA</w:t>
+      </w:r>
+      <w:r>
+        <w:rPr>
+          <w:b w:val="0"/>
+          <w:sz w:val="20"/>
+          <w:szCs w:val="20"/>
+          <w:lang w:val="pt-BR"/>
+        </w:rPr>
+        <w:t>, Brazil</w:t>
       </w:r>
     </w:p>
     <w:p>
@@ -1516,7 +1609,25 @@
           <w:sz w:val="20"/>
           <w:szCs w:val="20"/>
         </w:rPr>
-        <w:t>Aakanksha Chowdhery, Microsoft Research, USA</w:t>
+        <w:t xml:space="preserve">Aakanksha Chowdhery, </w:t>
+      </w:r>
+      <w:r>
+        <w:rPr>
+          <w:b w:val="0"/>
+          <w:sz w:val="20"/>
+          <w:szCs w:val="20"/>
+        </w:rPr>
+        <w:t>Princeton University</w:t>
+      </w:r>
+      <w:bookmarkStart w:id="0" w:name="_GoBack"/>
+      <w:bookmarkEnd w:id="0"/>
+      <w:r>
+        <w:rPr>
+          <w:b w:val="0"/>
+          <w:sz w:val="20"/>
+          <w:szCs w:val="20"/>
+        </w:rPr>
+        <w:t>, USA</w:t>
       </w:r>
     </w:p>
     <w:p>

</xml_diff>